<commit_message>
add project documentation as .docx while waiting for the new solution
</commit_message>
<xml_diff>
--- a/Documentation.docx
+++ b/Documentation.docx
@@ -74,120 +74,101 @@
     </w:p>
     <w:p>
       <w:pPr>
-        <w:pStyle w:val="ListParagraph"/>
-      </w:pPr>
-      <w:r>
-        <w:t>Main objectives of the project during its lifetime</w:t>
-      </w:r>
-    </w:p>
-    <w:p>
-      <w:pPr>
-        <w:pStyle w:val="ListParagraph"/>
-      </w:pPr>
-      <w:r>
-        <w:t xml:space="preserve">The main objective of the Alice in DaSCHland project is to provide an example of all the features and possibilities provided both by DSP-APP and DSP-TOOLS. </w:t>
-      </w:r>
-    </w:p>
-    <w:p>
-      <w:pPr>
-        <w:pStyle w:val="ListParagraph"/>
-      </w:pPr>
-    </w:p>
-    <w:p>
-      <w:pPr>
-        <w:pStyle w:val="ListParagraph"/>
-      </w:pPr>
-      <w:r>
-        <w:t>Intended goals and outcomes</w:t>
-      </w:r>
-    </w:p>
-    <w:p>
-      <w:pPr>
-        <w:pStyle w:val="ListParagraph"/>
-      </w:pPr>
-      <w:r>
-        <w:t xml:space="preserve">New and Future customers should be able to discover DSP-APP with a project that is coherent and well documented, so that they have a good overview of what is possible so that they can better represent themselves what they could do for theirs own projects. </w:t>
-      </w:r>
-    </w:p>
-    <w:p>
-      <w:pPr>
-        <w:pStyle w:val="ListParagraph"/>
-      </w:pPr>
-      <w:r>
-        <w:t xml:space="preserve">The DaSCH Research Data Unit Team should have the possibility to illustrate some features while talking with the customers. They should as well have an example of how each feature works and how to create all of them with DSP-TOOLS via the import scripts and the documentation. </w:t>
-      </w:r>
-    </w:p>
-    <w:p>
-      <w:pPr>
-        <w:pStyle w:val="ListParagraph"/>
-      </w:pPr>
-      <w:r>
-        <w:t>The Project should also serve as testing basis for all updates of DSP-APP.</w:t>
-      </w:r>
-    </w:p>
-    <w:p>
-      <w:pPr>
-        <w:pStyle w:val="ListParagraph"/>
-      </w:pPr>
-      <w:r>
-        <w:t xml:space="preserve">It should also provide examples for the documentation of the DaSCH Service Platform. </w:t>
-      </w:r>
-    </w:p>
-    <w:p>
-      <w:pPr>
-        <w:pStyle w:val="ListParagraph"/>
-      </w:pPr>
-    </w:p>
-    <w:p>
-      <w:pPr>
-        <w:pStyle w:val="ListParagraph"/>
-      </w:pPr>
-      <w:r>
-        <w:t>Key features</w:t>
-      </w:r>
-    </w:p>
-    <w:p>
-      <w:pPr>
-        <w:pStyle w:val="ListParagraph"/>
-      </w:pPr>
-      <w:r>
-        <w:t xml:space="preserve">Alice in DaSCHland is a coherent project based on a very well-known children story : Alice in Wonderland. The Story is in the public domain, which allows an optimal reuse. The </w:t>
-      </w:r>
-      <w:r>
-        <w:t xml:space="preserve">fact that the story is famous in a great part of the world allows a basic understanding of the data to the most people. </w:t>
-      </w:r>
-    </w:p>
-    <w:p>
-      <w:pPr>
-        <w:pStyle w:val="ListParagraph"/>
-      </w:pPr>
-      <w:r>
-        <w:t xml:space="preserve">Beyond the story itself, the gathered multimedia data are also often in the public domain. This is a very important feature, as the DaSCH Service Platform specializes in the display and publication of multimedia material. </w:t>
-      </w:r>
-    </w:p>
-    <w:p>
-      <w:pPr>
-        <w:pStyle w:val="ListParagraph"/>
-      </w:pPr>
-      <w:r>
-        <w:t xml:space="preserve">In order to include as well the features allowing part of the data to remain private, an alternative story has been developped, taking place in a fictive world named DaSCHland, which is in </w:t>
-      </w:r>
-      <w:r>
-        <w:t>private</w:t>
-      </w:r>
-      <w:r>
-        <w:t xml:space="preserve"> access</w:t>
-      </w:r>
-      <w:r>
-        <w:t>. The</w:t>
-      </w:r>
-      <w:r>
-        <w:t>08</w:t>
-      </w:r>
-    </w:p>
-    <w:p>
-      <w:pPr>
         <w:pStyle w:val="Heading3"/>
+        <w:rPr>
+          <w:rFonts w:eastAsiaTheme="minorHAnsi" w:cstheme="minorBidi"/>
+          <w:color w:val="auto"/>
+          <w:sz w:val="24"/>
+          <w:szCs w:val="24"/>
+        </w:rPr>
+      </w:pPr>
+      <w:r>
+        <w:rPr>
+          <w:rFonts w:eastAsiaTheme="minorHAnsi" w:cstheme="minorBidi"/>
+          <w:color w:val="auto"/>
+          <w:sz w:val="24"/>
+          <w:szCs w:val="24"/>
+        </w:rPr>
+        <w:t>The Alice in DaSCHland project is designed to serve as a comprehensive example of the features and possibilities offered by DSP-APP and DSP-TOOLS. Its primary purpose is to provide new and prospective customers with a clear, well-documented project that demonstrates the full potential of the DaSCH Service Platform. By offering a tangible and coherent example, users can better understand how the platform’s tools and applications can be adapted to their own projects.</w:t>
+      </w:r>
+    </w:p>
+    <w:p>
+      <w:pPr>
+        <w:pStyle w:val="Heading3"/>
+        <w:rPr>
+          <w:rFonts w:eastAsiaTheme="minorHAnsi" w:cstheme="minorBidi"/>
+          <w:color w:val="auto"/>
+          <w:sz w:val="24"/>
+          <w:szCs w:val="24"/>
+        </w:rPr>
+      </w:pPr>
+      <w:r>
+        <w:rPr>
+          <w:rFonts w:eastAsiaTheme="minorHAnsi" w:cstheme="minorBidi"/>
+          <w:color w:val="auto"/>
+          <w:sz w:val="24"/>
+          <w:szCs w:val="24"/>
+        </w:rPr>
+        <w:t>Additionally, the project acts as a practical resource for the DaSCH Research Data Unit Team, enabling them to illustrate specific features during customer interactions. It also provides detailed documentation and import scripts, showcasing how each feature can be created and implemented using DSP-TOOLS. Beyond its educational role, the project serves as a testing environment for updates to DSP-APP and contributes to the documentation of the DaSCH Service Platform.</w:t>
+      </w:r>
+    </w:p>
+    <w:p>
+      <w:pPr>
+        <w:pStyle w:val="Subtitle"/>
+        <w:rPr>
+          <w:rFonts w:eastAsiaTheme="minorHAnsi"/>
+        </w:rPr>
+      </w:pPr>
+      <w:r>
+        <w:rPr>
+          <w:rFonts w:eastAsiaTheme="minorHAnsi"/>
+        </w:rPr>
+        <w:t>Key Features</w:t>
+      </w:r>
+    </w:p>
+    <w:p>
+      <w:pPr>
+        <w:pStyle w:val="Heading3"/>
+        <w:rPr>
+          <w:rFonts w:eastAsiaTheme="minorHAnsi" w:cstheme="minorBidi"/>
+          <w:color w:val="auto"/>
+          <w:sz w:val="24"/>
+          <w:szCs w:val="24"/>
+        </w:rPr>
+      </w:pPr>
+      <w:r>
+        <w:rPr>
+          <w:rFonts w:eastAsiaTheme="minorHAnsi" w:cstheme="minorBidi"/>
+          <w:color w:val="auto"/>
+          <w:sz w:val="24"/>
+          <w:szCs w:val="24"/>
+        </w:rPr>
+        <w:t>Alice in DaSCHland is built around the universally recognized story of Alice in Wonderland, which is in the public domain. This choice ensures that the project’s content is widely accessible and easily understood by a global audience. The story’s familiarity also allows for creative exploration of the platform’s multimedia capabilities, as the DaSCH Service Platform specializes in the display and publication of diverse multimedia materials.</w:t>
+      </w:r>
+    </w:p>
+    <w:p>
+      <w:pPr>
+        <w:pStyle w:val="Heading3"/>
+        <w:rPr>
+          <w:rFonts w:eastAsiaTheme="minorHAnsi" w:cstheme="minorBidi"/>
+          <w:color w:val="auto"/>
+          <w:sz w:val="24"/>
+          <w:szCs w:val="24"/>
+        </w:rPr>
+      </w:pPr>
+      <w:r>
+        <w:rPr>
+          <w:rFonts w:eastAsiaTheme="minorHAnsi" w:cstheme="minorBidi"/>
+          <w:color w:val="auto"/>
+          <w:sz w:val="24"/>
+          <w:szCs w:val="24"/>
+        </w:rPr>
+        <w:t>To demonstrate the platform’s ability to manage both public and private data, the project includes two distinct narratives: the original Alice in Wonderland story, which is publicly accessible, and an alternative storyline set in the fictional world of DaSCHland, which remains private.</w:t>
+      </w:r>
+    </w:p>
+    <w:p>
+      <w:pPr>
+        <w:pStyle w:val="Heading3"/>
       </w:pPr>
       <w:r>
         <w:t>Nature of gathered data</w:t>
@@ -203,73 +184,130 @@
     </w:p>
     <w:p>
       <w:pPr>
-        <w:pStyle w:val="ListParagraph"/>
-      </w:pPr>
-      <w:r>
-        <w:t>Textual, images, videos, audio, or other formats?</w:t>
-      </w:r>
-    </w:p>
-    <w:p>
-      <w:pPr>
-        <w:pStyle w:val="ListParagraph"/>
-      </w:pPr>
-      <w:r>
-        <w:t>Structured, semi-structured, or unstructured?</w:t>
-      </w:r>
-    </w:p>
-    <w:p>
-      <w:pPr>
-        <w:pStyle w:val="ListParagraph"/>
-      </w:pPr>
-      <w:r>
-        <w:t>All collected data archived or only a subset?</w:t>
-      </w:r>
-    </w:p>
-    <w:p>
-      <w:pPr>
         <w:pStyle w:val="Subtitle"/>
-      </w:pPr>
-      <w:r>
-        <w:t>Volume of data collected</w:t>
+        <w:rPr>
+          <w:rFonts w:eastAsiaTheme="minorHAnsi" w:cstheme="minorBidi"/>
+          <w:color w:val="auto"/>
+          <w:spacing w:val="0"/>
+          <w:sz w:val="24"/>
+          <w:szCs w:val="24"/>
+        </w:rPr>
+      </w:pPr>
+      <w:r>
+        <w:rPr>
+          <w:rFonts w:eastAsiaTheme="minorHAnsi" w:cstheme="minorBidi"/>
+          <w:color w:val="auto"/>
+          <w:spacing w:val="0"/>
+          <w:sz w:val="24"/>
+          <w:szCs w:val="24"/>
+        </w:rPr>
+        <w:t>The project collects a wide range of data types to highlight the platform’s versatility. Textual data includes the story itself, along with chapters, character descriptions, locations, and events. To showcase the platform’s multimedia capabilities, the project incorporates images (JPEG), documents (PDF), audio files (MP3), videos (MP4), text files (XML, CSV), and archives (ZIP).</w:t>
+      </w:r>
+      <w:r>
+        <w:rPr>
+          <w:rFonts w:eastAsiaTheme="minorHAnsi" w:cstheme="minorBidi"/>
+          <w:color w:val="auto"/>
+          <w:spacing w:val="0"/>
+          <w:sz w:val="24"/>
+          <w:szCs w:val="24"/>
+        </w:rPr>
+        <w:t xml:space="preserve"> </w:t>
       </w:r>
     </w:p>
     <w:p>
       <w:pPr>
         <w:pStyle w:val="Subtitle"/>
+        <w:rPr>
+          <w:rFonts w:eastAsiaTheme="minorHAnsi" w:cstheme="minorBidi"/>
+          <w:color w:val="auto"/>
+          <w:spacing w:val="0"/>
+          <w:sz w:val="24"/>
+          <w:szCs w:val="24"/>
+        </w:rPr>
+      </w:pPr>
+      <w:r>
+        <w:rPr>
+          <w:rFonts w:eastAsiaTheme="minorHAnsi" w:cstheme="minorBidi"/>
+          <w:color w:val="auto"/>
+          <w:spacing w:val="0"/>
+          <w:sz w:val="24"/>
+          <w:szCs w:val="24"/>
+        </w:rPr>
+        <w:t>Data is organized within a structured folder system, with each type of data stored in designated subfolders. Textual data and metadata for multimedia files are managed using spreadsheets (XLSX). All data collected for this project is published, as its purpose is to serve as a public showcase.</w:t>
+      </w:r>
+    </w:p>
+    <w:p>
+      <w:pPr>
+        <w:pStyle w:val="Subtitle"/>
+      </w:pPr>
+      <w:r>
+        <w:rPr>
+          <w:rFonts w:eastAsiaTheme="minorHAnsi" w:cstheme="minorBidi"/>
+          <w:color w:val="auto"/>
+          <w:spacing w:val="0"/>
+          <w:sz w:val="24"/>
+          <w:szCs w:val="24"/>
+        </w:rPr>
+        <w:lastRenderedPageBreak/>
+        <w:t>The project currently contains 164 multimedia resource instances, 168 textual resource instances, and a total data volume of 530 MB.</w:t>
+      </w:r>
+    </w:p>
+    <w:p>
+      <w:pPr>
+        <w:pStyle w:val="Subtitle"/>
       </w:pPr>
       <w:r>
         <w:t>Sources of the data</w:t>
       </w:r>
     </w:p>
     <w:p>
+      <w:r>
+        <w:t>The project integrates data from a variety of reputable sources. Original illustrations by John Tenniel were sourced from alice-in-wonderland.net, while the full text of the chapters was obtained from Project Gutenberg. Book editions and videos were downloaded from Archive.org, and book covers are hosted on external IIIF servers, with references included in the resource instances. Audio recordings were sourced from LibriVox.</w:t>
+      </w:r>
+    </w:p>
+    <w:p>
+      <w:r>
+        <w:t>The original and alternative textual data were created by Daniela Subotic and Noémi Villars-Amberg, with the assistance of AI tools (ChatGPT) for the DaSCHland storyline. AI-generated images for the DaSCHland narrative were produced using ChatGPT and MistralAI.</w:t>
+      </w:r>
+    </w:p>
+    <w:p>
       <w:pPr>
         <w:pStyle w:val="Subtitle"/>
       </w:pPr>
       <w:r>
-        <w:lastRenderedPageBreak/>
-        <w:t>Privacy considerations:</w:t>
-      </w:r>
-    </w:p>
-    <w:p>
-      <w:pPr>
-        <w:pStyle w:val="ListParagraph"/>
-      </w:pPr>
-      <w:r>
-        <w:t>Anonymization techniques used, and if so, for which data?</w:t>
-      </w:r>
-    </w:p>
-    <w:p>
-      <w:pPr>
-        <w:pStyle w:val="ListParagraph"/>
-      </w:pPr>
-      <w:r>
-        <w:t>Copyright or licensing issues?</w:t>
+        <w:t xml:space="preserve">Privacy </w:t>
+      </w:r>
+      <w:r>
+        <w:t xml:space="preserve">and Legal </w:t>
+      </w:r>
+      <w:r>
+        <w:t>considerations:</w:t>
       </w:r>
     </w:p>
     <w:p>
       <w:pPr>
         <w:pStyle w:val="Heading3"/>
         <w:rPr>
+          <w:rFonts w:eastAsiaTheme="minorHAnsi" w:cstheme="minorBidi"/>
+          <w:color w:val="auto"/>
+          <w:sz w:val="24"/>
+          <w:szCs w:val="24"/>
+        </w:rPr>
+      </w:pPr>
+      <w:r>
+        <w:rPr>
+          <w:rFonts w:eastAsiaTheme="minorHAnsi" w:cstheme="minorBidi"/>
+          <w:color w:val="auto"/>
+          <w:sz w:val="24"/>
+          <w:szCs w:val="24"/>
+        </w:rPr>
+        <w:t>No data required anonymization, as all gathered data is either in the public domain or generated by AI and therefore not subject to copyright. Resources and files created by the DaSCH Research Data Unit Team are published under the Creative Commons License CC BY 4.0, ensuring compliance with FAIR principles.</w:t>
+      </w:r>
+    </w:p>
+    <w:p>
+      <w:pPr>
+        <w:pStyle w:val="Heading3"/>
+        <w:rPr>
           <w:lang w:val="en-GB"/>
         </w:rPr>
       </w:pPr>
@@ -281,50 +319,34 @@
       </w:r>
     </w:p>
     <w:p>
-      <w:pPr>
-        <w:pStyle w:val="ListParagraph"/>
-      </w:pPr>
-      <w:r>
-        <w:t>Steps taken to process the data</w:t>
-      </w:r>
-    </w:p>
-    <w:p>
-      <w:pPr>
-        <w:rPr>
-          <w:lang w:val="en-GB"/>
-        </w:rPr>
-      </w:pPr>
+      <w:r>
+        <w:t>The development of the project began with the creation of an initial data model designed to encompass all class types available on the DaSCH Service Platform. The team first identified and collected existing public domain data to determine what could be gathered and what needed to be created. Subsequent steps involved the progressive creation of additional data, with the data model evolving to reflect new features and requirements as the project advanced.</w:t>
+      </w:r>
     </w:p>
     <w:p>
       <w:pPr>
         <w:pStyle w:val="Heading2"/>
         <w:rPr>
-          <w:lang w:val="en-GB"/>
-        </w:rPr>
-      </w:pPr>
-      <w:r>
-        <w:rPr>
-          <w:lang w:val="en-GB"/>
-        </w:rPr>
-        <w:t>Database</w:t>
-      </w:r>
-      <w:r>
-        <w:rPr>
-          <w:lang w:val="en-GB"/>
-        </w:rPr>
-        <w:t xml:space="preserve"> Documentation</w:t>
+          <w:lang w:val="it-CH"/>
+        </w:rPr>
+      </w:pPr>
+      <w:r>
+        <w:rPr>
+          <w:lang w:val="it-CH"/>
+        </w:rPr>
+        <w:t>Database Documentation</w:t>
       </w:r>
     </w:p>
     <w:p>
       <w:pPr>
         <w:pStyle w:val="Heading3"/>
         <w:rPr>
-          <w:lang w:val="en-GB"/>
-        </w:rPr>
-      </w:pPr>
-      <w:r>
-        <w:rPr>
-          <w:lang w:val="en-GB"/>
+          <w:lang w:val="it-CH"/>
+        </w:rPr>
+      </w:pPr>
+      <w:r>
+        <w:rPr>
+          <w:lang w:val="it-CH"/>
         </w:rPr>
         <w:t>Data Model and Visualisation</w:t>
       </w:r>
@@ -609,13 +631,8 @@
         <w:rPr>
           <w:lang w:val="en-GB"/>
         </w:rPr>
-        <w:t>Search</w:t>
-      </w:r>
-      <w:r>
-        <w:rPr>
-          <w:lang w:val="en-GB"/>
-        </w:rPr>
-        <w:t xml:space="preserve"> Documentation</w:t>
+        <w:lastRenderedPageBreak/>
+        <w:t>Search Documentation</w:t>
       </w:r>
     </w:p>
     <w:p>
@@ -881,7 +898,6 @@
         <w:rPr>
           <w:lang w:val="en-GB"/>
         </w:rPr>
-        <w:lastRenderedPageBreak/>
         <w:t>Regions</w:t>
       </w:r>
       <w:r>
@@ -936,10 +952,7 @@
       </w:r>
       <w:r>
         <w:br/>
-        <w:t>See following resource instance:</w:t>
-      </w:r>
-      <w:r>
-        <w:t xml:space="preserve"> </w:t>
+        <w:t xml:space="preserve">See following resource instance: </w:t>
       </w:r>
       <w:r>
         <w:t>"Alice in Wonderland 1915" (V_01)</w:t>
@@ -1195,6 +1208,7 @@
         <w:rPr>
           <w:lang w:val="en-GB"/>
         </w:rPr>
+        <w:lastRenderedPageBreak/>
         <w:t xml:space="preserve">See following resource instances: </w:t>
       </w:r>
     </w:p>

</xml_diff>

<commit_message>
updateing classes comments and documentation
</commit_message>
<xml_diff>
--- a/Documentation.docx
+++ b/Documentation.docx
@@ -4,6 +4,34 @@
   <w:body>
     <w:p>
       <w:pPr>
+        <w:pStyle w:val="Title"/>
+        <w:rPr>
+          <w:lang w:val="en-GB"/>
+        </w:rPr>
+      </w:pPr>
+      <w:r>
+        <w:rPr>
+          <w:lang w:val="en-GB"/>
+        </w:rPr>
+        <w:t xml:space="preserve">Alice in </w:t>
+      </w:r>
+      <w:proofErr w:type="spellStart"/>
+      <w:r>
+        <w:rPr>
+          <w:lang w:val="en-GB"/>
+        </w:rPr>
+        <w:t>DaSCHland</w:t>
+      </w:r>
+      <w:proofErr w:type="spellEnd"/>
+      <w:r>
+        <w:rPr>
+          <w:lang w:val="en-GB"/>
+        </w:rPr>
+        <w:t xml:space="preserve"> Documentation</w:t>
+      </w:r>
+    </w:p>
+    <w:p>
+      <w:pPr>
         <w:pStyle w:val="Heading1"/>
         <w:rPr>
           <w:lang w:val="en-GB"/>
@@ -13,40 +41,12 @@
         <w:rPr>
           <w:lang w:val="en-GB"/>
         </w:rPr>
-        <w:t xml:space="preserve">Alice in </w:t>
-      </w:r>
-      <w:proofErr w:type="spellStart"/>
-      <w:r>
-        <w:rPr>
-          <w:lang w:val="en-GB"/>
-        </w:rPr>
-        <w:t>DaSCHland</w:t>
-      </w:r>
-      <w:proofErr w:type="spellEnd"/>
-      <w:r>
-        <w:rPr>
-          <w:lang w:val="en-GB"/>
-        </w:rPr>
-        <w:t xml:space="preserve"> Documentation</w:t>
+        <w:t>Project Documentation</w:t>
       </w:r>
     </w:p>
     <w:p>
       <w:pPr>
         <w:pStyle w:val="Heading2"/>
-        <w:rPr>
-          <w:lang w:val="en-GB"/>
-        </w:rPr>
-      </w:pPr>
-      <w:r>
-        <w:rPr>
-          <w:lang w:val="en-GB"/>
-        </w:rPr>
-        <w:t>Project Documentation</w:t>
-      </w:r>
-    </w:p>
-    <w:p>
-      <w:pPr>
-        <w:pStyle w:val="Heading3"/>
         <w:rPr>
           <w:lang w:val="en-GB"/>
         </w:rPr>
@@ -168,7 +168,7 @@
     </w:p>
     <w:p>
       <w:pPr>
-        <w:pStyle w:val="Heading3"/>
+        <w:pStyle w:val="Heading2"/>
       </w:pPr>
       <w:r>
         <w:t>Nature of gathered data</w:t>
@@ -281,7 +281,7 @@
         <w:t xml:space="preserve">and Legal </w:t>
       </w:r>
       <w:r>
-        <w:t>considerations:</w:t>
+        <w:t>considerations</w:t>
       </w:r>
     </w:p>
     <w:p>
@@ -306,332 +306,154 @@
     </w:p>
     <w:p>
       <w:pPr>
+        <w:pStyle w:val="Heading2"/>
+        <w:rPr>
+          <w:lang w:val="en-GB"/>
+        </w:rPr>
+      </w:pPr>
+      <w:r>
+        <w:rPr>
+          <w:lang w:val="en-GB"/>
+        </w:rPr>
+        <w:t>Data Processing</w:t>
+      </w:r>
+    </w:p>
+    <w:p>
+      <w:r>
+        <w:t>The development of the project began with the creation of an initial data model designed to encompass all class types available on the DaSCH Service Platform. The team first identified and collected existing public domain data to determine what could be gathered and what needed to be created. Subsequent steps involved the progressive creation of additional data, with the data model evolving to reflect new features and requirements as the project advanced.</w:t>
+      </w:r>
+    </w:p>
+    <w:p>
+      <w:pPr>
+        <w:pStyle w:val="Heading1"/>
+        <w:rPr>
+          <w:lang w:val="it-CH"/>
+        </w:rPr>
+      </w:pPr>
+      <w:r>
+        <w:rPr>
+          <w:lang w:val="it-CH"/>
+        </w:rPr>
+        <w:t>Database Documentation</w:t>
+      </w:r>
+    </w:p>
+    <w:p>
+      <w:pPr>
+        <w:pStyle w:val="Heading2"/>
+        <w:rPr>
+          <w:lang w:val="it-CH"/>
+        </w:rPr>
+      </w:pPr>
+      <w:r>
+        <w:rPr>
+          <w:lang w:val="it-CH"/>
+        </w:rPr>
+        <w:t>Data Model and Visualisation</w:t>
+      </w:r>
+    </w:p>
+    <w:p>
+      <w:pPr>
         <w:pStyle w:val="Heading3"/>
-        <w:rPr>
-          <w:lang w:val="en-GB"/>
-        </w:rPr>
-      </w:pPr>
-      <w:r>
-        <w:rPr>
-          <w:lang w:val="en-GB"/>
-        </w:rPr>
-        <w:t>Data Processing</w:t>
-      </w:r>
-    </w:p>
-    <w:p>
-      <w:r>
-        <w:t>The development of the project began with the creation of an initial data model designed to encompass all class types available on the DaSCH Service Platform. The team first identified and collected existing public domain data to determine what could be gathered and what needed to be created. Subsequent steps involved the progressive creation of additional data, with the data model evolving to reflect new features and requirements as the project advanced.</w:t>
-      </w:r>
-    </w:p>
-    <w:p>
-      <w:pPr>
-        <w:pStyle w:val="Heading2"/>
-        <w:rPr>
-          <w:lang w:val="it-CH"/>
-        </w:rPr>
-      </w:pPr>
-      <w:r>
-        <w:rPr>
-          <w:lang w:val="it-CH"/>
-        </w:rPr>
-        <w:t>Database Documentation</w:t>
+      </w:pPr>
+      <w:r>
+        <w:t>Description of the data model</w:t>
+      </w:r>
+    </w:p>
+    <w:p>
+      <w:r>
+        <w:t xml:space="preserve">The data model is made in order to use all the class types and property types existing on the DaSCH Service Platform. </w:t>
+      </w:r>
+    </w:p>
+    <w:p>
+      <w:r>
+        <w:t xml:space="preserve">The Project consists in two data models: the daschland model, which concentrates on the story of Alice in Wonderland; the project-metadata model, which hosts the material necessary to the creation of the project, as well as the project documentation. </w:t>
+      </w:r>
+    </w:p>
+    <w:p>
+      <w:r>
+        <w:t xml:space="preserve">The main part of the project is </w:t>
+      </w:r>
+      <w:r>
+        <w:t xml:space="preserve">in public access, but some classes and properties are private, in order to showcase the access control provided on the platform. </w:t>
+      </w:r>
+    </w:p>
+    <w:p>
+      <w:r>
+        <w:t xml:space="preserve">The daschland project is articulated around the stories of Alice in Wonderland and Through the Looking Glass and what Alice found there: the class </w:t>
+      </w:r>
+      <w:r>
+        <w:rPr>
+          <w:i/>
+          <w:iCs/>
+        </w:rPr>
+        <w:t>Story</w:t>
+      </w:r>
+      <w:r>
+        <w:t xml:space="preserve"> sits at the top of the hierarchy and is linked to the </w:t>
+      </w:r>
+      <w:r>
+        <w:rPr>
+          <w:i/>
+          <w:iCs/>
+        </w:rPr>
+        <w:t>Book Chapters</w:t>
+      </w:r>
+      <w:r>
+        <w:t xml:space="preserve">. The book </w:t>
       </w:r>
     </w:p>
     <w:p>
       <w:pPr>
         <w:pStyle w:val="Heading3"/>
-        <w:rPr>
-          <w:lang w:val="it-CH"/>
-        </w:rPr>
-      </w:pPr>
-      <w:r>
-        <w:rPr>
-          <w:lang w:val="it-CH"/>
-        </w:rPr>
-        <w:t>Data Model and Visualisation</w:t>
-      </w:r>
-    </w:p>
-    <w:p>
-      <w:pPr>
-        <w:pStyle w:val="NormalWeb"/>
-        <w:numPr>
-          <w:ilvl w:val="0"/>
-          <w:numId w:val="5"/>
-        </w:numPr>
-        <w:spacing w:before="0" w:beforeAutospacing="0" w:after="0" w:afterAutospacing="0"/>
-        <w:textAlignment w:val="baseline"/>
-        <w:rPr>
-          <w:rFonts w:ascii="Roboto" w:hAnsi="Roboto"/>
-          <w:color w:val="000000"/>
-        </w:rPr>
-      </w:pPr>
-      <w:r>
-        <w:rPr>
-          <w:rFonts w:ascii="Roboto" w:hAnsi="Roboto"/>
-          <w:color w:val="000000"/>
-          <w:sz w:val="25"/>
-          <w:szCs w:val="25"/>
-        </w:rPr>
-        <w:t>Description of the data model</w:t>
-      </w:r>
-    </w:p>
-    <w:p>
-      <w:pPr>
-        <w:pStyle w:val="NormalWeb"/>
-        <w:numPr>
-          <w:ilvl w:val="0"/>
-          <w:numId w:val="5"/>
-        </w:numPr>
-        <w:spacing w:before="0" w:beforeAutospacing="0" w:after="0" w:afterAutospacing="0"/>
-        <w:textAlignment w:val="baseline"/>
-        <w:rPr>
-          <w:rFonts w:ascii="Roboto" w:hAnsi="Roboto"/>
-          <w:color w:val="000000"/>
-          <w:sz w:val="25"/>
-          <w:szCs w:val="25"/>
-        </w:rPr>
-      </w:pPr>
-      <w:r>
-        <w:rPr>
-          <w:rFonts w:ascii="Roboto" w:hAnsi="Roboto"/>
-          <w:color w:val="000000"/>
-          <w:sz w:val="25"/>
-          <w:szCs w:val="25"/>
-        </w:rPr>
+      </w:pPr>
+      <w:r>
+        <w:lastRenderedPageBreak/>
         <w:t>Mapping to reference ontologies</w:t>
       </w:r>
     </w:p>
     <w:p>
       <w:pPr>
-        <w:pStyle w:val="NormalWeb"/>
-        <w:numPr>
-          <w:ilvl w:val="0"/>
-          <w:numId w:val="5"/>
-        </w:numPr>
-        <w:spacing w:before="0" w:beforeAutospacing="0" w:after="0" w:afterAutospacing="0"/>
-        <w:textAlignment w:val="baseline"/>
-        <w:rPr>
-          <w:rFonts w:ascii="Roboto" w:hAnsi="Roboto"/>
-          <w:color w:val="000000"/>
-          <w:sz w:val="25"/>
-          <w:szCs w:val="25"/>
-        </w:rPr>
-      </w:pPr>
-      <w:r>
-        <w:rPr>
-          <w:rFonts w:ascii="Roboto" w:hAnsi="Roboto"/>
-          <w:color w:val="000000"/>
-          <w:sz w:val="25"/>
-          <w:szCs w:val="25"/>
-        </w:rPr>
+        <w:pStyle w:val="Heading3"/>
+      </w:pPr>
+      <w:r>
         <w:t>Visualization of the data model, including:</w:t>
       </w:r>
     </w:p>
     <w:p>
       <w:pPr>
-        <w:pStyle w:val="NormalWeb"/>
-        <w:numPr>
-          <w:ilvl w:val="1"/>
-          <w:numId w:val="5"/>
-        </w:numPr>
-        <w:spacing w:before="0" w:beforeAutospacing="0" w:after="0" w:afterAutospacing="0"/>
-        <w:textAlignment w:val="baseline"/>
-        <w:rPr>
-          <w:rFonts w:ascii="Roboto" w:hAnsi="Roboto"/>
-          <w:color w:val="000000"/>
-          <w:sz w:val="25"/>
-          <w:szCs w:val="25"/>
-        </w:rPr>
-      </w:pPr>
-      <w:r>
-        <w:rPr>
-          <w:rFonts w:ascii="Roboto" w:hAnsi="Roboto"/>
-          <w:color w:val="000000"/>
-          <w:sz w:val="25"/>
-          <w:szCs w:val="25"/>
-        </w:rPr>
+        <w:pStyle w:val="Subtitle"/>
+      </w:pPr>
+      <w:r>
         <w:t>Resource classes</w:t>
       </w:r>
     </w:p>
     <w:p>
       <w:pPr>
-        <w:pStyle w:val="NormalWeb"/>
-        <w:numPr>
-          <w:ilvl w:val="1"/>
-          <w:numId w:val="5"/>
-        </w:numPr>
-        <w:spacing w:before="0" w:beforeAutospacing="0" w:after="0" w:afterAutospacing="0"/>
-        <w:textAlignment w:val="baseline"/>
-        <w:rPr>
-          <w:rFonts w:ascii="Roboto" w:hAnsi="Roboto"/>
-          <w:color w:val="000000"/>
-          <w:sz w:val="25"/>
-          <w:szCs w:val="25"/>
-        </w:rPr>
-      </w:pPr>
-      <w:r>
-        <w:rPr>
-          <w:rFonts w:ascii="Roboto" w:hAnsi="Roboto"/>
-          <w:color w:val="000000"/>
-          <w:sz w:val="25"/>
-          <w:szCs w:val="25"/>
-        </w:rPr>
+        <w:pStyle w:val="Subtitle"/>
+      </w:pPr>
+      <w:r>
         <w:t>Properties</w:t>
       </w:r>
     </w:p>
     <w:p>
       <w:pPr>
-        <w:pStyle w:val="NormalWeb"/>
-        <w:numPr>
-          <w:ilvl w:val="1"/>
-          <w:numId w:val="5"/>
-        </w:numPr>
-        <w:spacing w:before="0" w:beforeAutospacing="0" w:after="0" w:afterAutospacing="0"/>
-        <w:textAlignment w:val="baseline"/>
-        <w:rPr>
-          <w:rFonts w:ascii="Roboto" w:hAnsi="Roboto"/>
-          <w:color w:val="000000"/>
-          <w:sz w:val="25"/>
-          <w:szCs w:val="25"/>
-        </w:rPr>
-      </w:pPr>
-      <w:r>
-        <w:rPr>
-          <w:rFonts w:ascii="Roboto" w:hAnsi="Roboto"/>
-          <w:color w:val="000000"/>
-          <w:sz w:val="25"/>
-          <w:szCs w:val="25"/>
-        </w:rPr>
+        <w:pStyle w:val="Subtitle"/>
+      </w:pPr>
+      <w:r>
         <w:t>Links between resource classes</w:t>
       </w:r>
     </w:p>
     <w:p>
       <w:pPr>
-        <w:pStyle w:val="NormalWeb"/>
-        <w:numPr>
-          <w:ilvl w:val="1"/>
-          <w:numId w:val="5"/>
-        </w:numPr>
-        <w:spacing w:before="0" w:beforeAutospacing="0" w:after="0" w:afterAutospacing="0"/>
-        <w:textAlignment w:val="baseline"/>
-        <w:rPr>
-          <w:rFonts w:ascii="Roboto" w:hAnsi="Roboto"/>
-          <w:color w:val="000000"/>
-          <w:sz w:val="25"/>
-          <w:szCs w:val="25"/>
-        </w:rPr>
-      </w:pPr>
-      <w:r>
-        <w:rPr>
-          <w:rFonts w:ascii="Roboto" w:hAnsi="Roboto"/>
-          <w:color w:val="000000"/>
-          <w:sz w:val="25"/>
-          <w:szCs w:val="25"/>
-        </w:rPr>
-        <w:t>Characteristics</w:t>
-      </w:r>
-    </w:p>
-    <w:p>
-      <w:pPr>
-        <w:pStyle w:val="NormalWeb"/>
-        <w:numPr>
-          <w:ilvl w:val="2"/>
-          <w:numId w:val="5"/>
-        </w:numPr>
-        <w:spacing w:before="0" w:beforeAutospacing="0" w:after="0" w:afterAutospacing="0"/>
-        <w:textAlignment w:val="baseline"/>
-        <w:rPr>
-          <w:rFonts w:ascii="Roboto" w:hAnsi="Roboto"/>
-          <w:color w:val="000000"/>
-        </w:rPr>
-      </w:pPr>
-      <w:r>
-        <w:rPr>
-          <w:rFonts w:ascii="Roboto" w:hAnsi="Roboto"/>
-          <w:color w:val="000000"/>
-        </w:rPr>
-        <w:t>Clear and easy to understand</w:t>
-      </w:r>
-    </w:p>
-    <w:p>
-      <w:pPr>
-        <w:pStyle w:val="NormalWeb"/>
-        <w:numPr>
-          <w:ilvl w:val="2"/>
-          <w:numId w:val="5"/>
-        </w:numPr>
-        <w:spacing w:before="0" w:beforeAutospacing="0" w:after="0" w:afterAutospacing="0"/>
-        <w:textAlignment w:val="baseline"/>
-        <w:rPr>
-          <w:rFonts w:ascii="Roboto" w:hAnsi="Roboto"/>
-          <w:color w:val="000000"/>
-        </w:rPr>
-      </w:pPr>
-      <w:r>
-        <w:rPr>
-          <w:rFonts w:ascii="Roboto" w:hAnsi="Roboto"/>
-          <w:color w:val="000000"/>
-        </w:rPr>
-        <w:t>standard symbols and colors</w:t>
-      </w:r>
-    </w:p>
-    <w:p>
-      <w:pPr>
-        <w:pStyle w:val="NormalWeb"/>
-        <w:numPr>
-          <w:ilvl w:val="2"/>
-          <w:numId w:val="5"/>
-        </w:numPr>
-        <w:spacing w:before="0" w:beforeAutospacing="0" w:after="240" w:afterAutospacing="0"/>
-        <w:textAlignment w:val="baseline"/>
-        <w:rPr>
-          <w:rFonts w:ascii="Roboto" w:hAnsi="Roboto"/>
-          <w:color w:val="000000"/>
-        </w:rPr>
-      </w:pPr>
-      <w:r>
-        <w:rPr>
-          <w:rFonts w:ascii="Roboto" w:hAnsi="Roboto"/>
-          <w:color w:val="000000"/>
-        </w:rPr>
-        <w:t>explanations of the symbols and colors used</w:t>
-      </w:r>
-    </w:p>
-    <w:p>
-      <w:pPr>
-        <w:pStyle w:val="NormalWeb"/>
-        <w:numPr>
-          <w:ilvl w:val="2"/>
-          <w:numId w:val="5"/>
-        </w:numPr>
-        <w:spacing w:before="0" w:beforeAutospacing="0" w:after="0" w:afterAutospacing="0"/>
-        <w:textAlignment w:val="baseline"/>
-        <w:rPr>
-          <w:rFonts w:ascii="Roboto" w:hAnsi="Roboto"/>
-          <w:color w:val="000000"/>
-        </w:rPr>
-      </w:pPr>
-      <w:r>
-        <w:rPr>
-          <w:rFonts w:ascii="Roboto" w:hAnsi="Roboto"/>
-          <w:color w:val="000000"/>
-        </w:rPr>
-        <w:t>Coherent across different sections of the documentation</w:t>
-      </w:r>
-    </w:p>
-    <w:p/>
-    <w:p>
-      <w:pPr>
-        <w:pStyle w:val="Heading2"/>
-        <w:rPr>
-          <w:lang w:val="en-GB"/>
-        </w:rPr>
-      </w:pPr>
-      <w:r>
-        <w:rPr>
-          <w:lang w:val="en-GB"/>
-        </w:rPr>
-        <w:lastRenderedPageBreak/>
+        <w:pStyle w:val="Heading1"/>
+        <w:rPr>
+          <w:lang w:val="en-GB"/>
+        </w:rPr>
+      </w:pPr>
+      <w:r>
+        <w:rPr>
+          <w:lang w:val="en-GB"/>
+        </w:rPr>
         <w:t>Search Documentation</w:t>
       </w:r>
     </w:p>
@@ -1062,7 +884,11 @@
 </w:t>
       </w:r>
       <w:r>
-        <w:t xml:space="preserve">the property </w:t>
+        <w:t xml:space="preserve">the </w:t>
+      </w:r>
+      <w:r>
+        <w:lastRenderedPageBreak/>
+        <w:t xml:space="preserve">property </w:t>
       </w:r>
       <w:r>
         <w:rPr>
@@ -1208,7 +1034,6 @@
         <w:rPr>
           <w:lang w:val="en-GB"/>
         </w:rPr>
-        <w:lastRenderedPageBreak/>
         <w:t xml:space="preserve">See following resource instances: </w:t>
       </w:r>
     </w:p>

</xml_diff>

<commit_message>
updating classes comments and documentation (#73)
</commit_message>
<xml_diff>
--- a/Documentation.docx
+++ b/Documentation.docx
@@ -4,6 +4,34 @@
   <w:body>
     <w:p>
       <w:pPr>
+        <w:pStyle w:val="Title"/>
+        <w:rPr>
+          <w:lang w:val="en-GB"/>
+        </w:rPr>
+      </w:pPr>
+      <w:r>
+        <w:rPr>
+          <w:lang w:val="en-GB"/>
+        </w:rPr>
+        <w:t xml:space="preserve">Alice in </w:t>
+      </w:r>
+      <w:proofErr w:type="spellStart"/>
+      <w:r>
+        <w:rPr>
+          <w:lang w:val="en-GB"/>
+        </w:rPr>
+        <w:t>DaSCHland</w:t>
+      </w:r>
+      <w:proofErr w:type="spellEnd"/>
+      <w:r>
+        <w:rPr>
+          <w:lang w:val="en-GB"/>
+        </w:rPr>
+        <w:t xml:space="preserve"> Documentation</w:t>
+      </w:r>
+    </w:p>
+    <w:p>
+      <w:pPr>
         <w:pStyle w:val="Heading1"/>
         <w:rPr>
           <w:lang w:val="en-GB"/>
@@ -13,40 +41,12 @@
         <w:rPr>
           <w:lang w:val="en-GB"/>
         </w:rPr>
-        <w:t xml:space="preserve">Alice in </w:t>
-      </w:r>
-      <w:proofErr w:type="spellStart"/>
-      <w:r>
-        <w:rPr>
-          <w:lang w:val="en-GB"/>
-        </w:rPr>
-        <w:t>DaSCHland</w:t>
-      </w:r>
-      <w:proofErr w:type="spellEnd"/>
-      <w:r>
-        <w:rPr>
-          <w:lang w:val="en-GB"/>
-        </w:rPr>
-        <w:t xml:space="preserve"> Documentation</w:t>
+        <w:t>Project Documentation</w:t>
       </w:r>
     </w:p>
     <w:p>
       <w:pPr>
         <w:pStyle w:val="Heading2"/>
-        <w:rPr>
-          <w:lang w:val="en-GB"/>
-        </w:rPr>
-      </w:pPr>
-      <w:r>
-        <w:rPr>
-          <w:lang w:val="en-GB"/>
-        </w:rPr>
-        <w:t>Project Documentation</w:t>
-      </w:r>
-    </w:p>
-    <w:p>
-      <w:pPr>
-        <w:pStyle w:val="Heading3"/>
         <w:rPr>
           <w:lang w:val="en-GB"/>
         </w:rPr>
@@ -168,7 +168,7 @@
     </w:p>
     <w:p>
       <w:pPr>
-        <w:pStyle w:val="Heading3"/>
+        <w:pStyle w:val="Heading2"/>
       </w:pPr>
       <w:r>
         <w:t>Nature of gathered data</w:t>
@@ -281,7 +281,7 @@
         <w:t xml:space="preserve">and Legal </w:t>
       </w:r>
       <w:r>
-        <w:t>considerations:</w:t>
+        <w:t>considerations</w:t>
       </w:r>
     </w:p>
     <w:p>
@@ -306,332 +306,154 @@
     </w:p>
     <w:p>
       <w:pPr>
+        <w:pStyle w:val="Heading2"/>
+        <w:rPr>
+          <w:lang w:val="en-GB"/>
+        </w:rPr>
+      </w:pPr>
+      <w:r>
+        <w:rPr>
+          <w:lang w:val="en-GB"/>
+        </w:rPr>
+        <w:t>Data Processing</w:t>
+      </w:r>
+    </w:p>
+    <w:p>
+      <w:r>
+        <w:t>The development of the project began with the creation of an initial data model designed to encompass all class types available on the DaSCH Service Platform. The team first identified and collected existing public domain data to determine what could be gathered and what needed to be created. Subsequent steps involved the progressive creation of additional data, with the data model evolving to reflect new features and requirements as the project advanced.</w:t>
+      </w:r>
+    </w:p>
+    <w:p>
+      <w:pPr>
+        <w:pStyle w:val="Heading1"/>
+        <w:rPr>
+          <w:lang w:val="it-CH"/>
+        </w:rPr>
+      </w:pPr>
+      <w:r>
+        <w:rPr>
+          <w:lang w:val="it-CH"/>
+        </w:rPr>
+        <w:t>Database Documentation</w:t>
+      </w:r>
+    </w:p>
+    <w:p>
+      <w:pPr>
+        <w:pStyle w:val="Heading2"/>
+        <w:rPr>
+          <w:lang w:val="it-CH"/>
+        </w:rPr>
+      </w:pPr>
+      <w:r>
+        <w:rPr>
+          <w:lang w:val="it-CH"/>
+        </w:rPr>
+        <w:t>Data Model and Visualisation</w:t>
+      </w:r>
+    </w:p>
+    <w:p>
+      <w:pPr>
         <w:pStyle w:val="Heading3"/>
-        <w:rPr>
-          <w:lang w:val="en-GB"/>
-        </w:rPr>
-      </w:pPr>
-      <w:r>
-        <w:rPr>
-          <w:lang w:val="en-GB"/>
-        </w:rPr>
-        <w:t>Data Processing</w:t>
-      </w:r>
-    </w:p>
-    <w:p>
-      <w:r>
-        <w:t>The development of the project began with the creation of an initial data model designed to encompass all class types available on the DaSCH Service Platform. The team first identified and collected existing public domain data to determine what could be gathered and what needed to be created. Subsequent steps involved the progressive creation of additional data, with the data model evolving to reflect new features and requirements as the project advanced.</w:t>
-      </w:r>
-    </w:p>
-    <w:p>
-      <w:pPr>
-        <w:pStyle w:val="Heading2"/>
-        <w:rPr>
-          <w:lang w:val="it-CH"/>
-        </w:rPr>
-      </w:pPr>
-      <w:r>
-        <w:rPr>
-          <w:lang w:val="it-CH"/>
-        </w:rPr>
-        <w:t>Database Documentation</w:t>
+      </w:pPr>
+      <w:r>
+        <w:t>Description of the data model</w:t>
+      </w:r>
+    </w:p>
+    <w:p>
+      <w:r>
+        <w:t xml:space="preserve">The data model is made in order to use all the class types and property types existing on the DaSCH Service Platform. </w:t>
+      </w:r>
+    </w:p>
+    <w:p>
+      <w:r>
+        <w:t xml:space="preserve">The Project consists in two data models: the daschland model, which concentrates on the story of Alice in Wonderland; the project-metadata model, which hosts the material necessary to the creation of the project, as well as the project documentation. </w:t>
+      </w:r>
+    </w:p>
+    <w:p>
+      <w:r>
+        <w:t xml:space="preserve">The main part of the project is </w:t>
+      </w:r>
+      <w:r>
+        <w:t xml:space="preserve">in public access, but some classes and properties are private, in order to showcase the access control provided on the platform. </w:t>
+      </w:r>
+    </w:p>
+    <w:p>
+      <w:r>
+        <w:t xml:space="preserve">The daschland project is articulated around the stories of Alice in Wonderland and Through the Looking Glass and what Alice found there: the class </w:t>
+      </w:r>
+      <w:r>
+        <w:rPr>
+          <w:i/>
+          <w:iCs/>
+        </w:rPr>
+        <w:t>Story</w:t>
+      </w:r>
+      <w:r>
+        <w:t xml:space="preserve"> sits at the top of the hierarchy and is linked to the </w:t>
+      </w:r>
+      <w:r>
+        <w:rPr>
+          <w:i/>
+          <w:iCs/>
+        </w:rPr>
+        <w:t>Book Chapters</w:t>
+      </w:r>
+      <w:r>
+        <w:t xml:space="preserve">. The book </w:t>
       </w:r>
     </w:p>
     <w:p>
       <w:pPr>
         <w:pStyle w:val="Heading3"/>
-        <w:rPr>
-          <w:lang w:val="it-CH"/>
-        </w:rPr>
-      </w:pPr>
-      <w:r>
-        <w:rPr>
-          <w:lang w:val="it-CH"/>
-        </w:rPr>
-        <w:t>Data Model and Visualisation</w:t>
-      </w:r>
-    </w:p>
-    <w:p>
-      <w:pPr>
-        <w:pStyle w:val="NormalWeb"/>
-        <w:numPr>
-          <w:ilvl w:val="0"/>
-          <w:numId w:val="5"/>
-        </w:numPr>
-        <w:spacing w:before="0" w:beforeAutospacing="0" w:after="0" w:afterAutospacing="0"/>
-        <w:textAlignment w:val="baseline"/>
-        <w:rPr>
-          <w:rFonts w:ascii="Roboto" w:hAnsi="Roboto"/>
-          <w:color w:val="000000"/>
-        </w:rPr>
-      </w:pPr>
-      <w:r>
-        <w:rPr>
-          <w:rFonts w:ascii="Roboto" w:hAnsi="Roboto"/>
-          <w:color w:val="000000"/>
-          <w:sz w:val="25"/>
-          <w:szCs w:val="25"/>
-        </w:rPr>
-        <w:t>Description of the data model</w:t>
-      </w:r>
-    </w:p>
-    <w:p>
-      <w:pPr>
-        <w:pStyle w:val="NormalWeb"/>
-        <w:numPr>
-          <w:ilvl w:val="0"/>
-          <w:numId w:val="5"/>
-        </w:numPr>
-        <w:spacing w:before="0" w:beforeAutospacing="0" w:after="0" w:afterAutospacing="0"/>
-        <w:textAlignment w:val="baseline"/>
-        <w:rPr>
-          <w:rFonts w:ascii="Roboto" w:hAnsi="Roboto"/>
-          <w:color w:val="000000"/>
-          <w:sz w:val="25"/>
-          <w:szCs w:val="25"/>
-        </w:rPr>
-      </w:pPr>
-      <w:r>
-        <w:rPr>
-          <w:rFonts w:ascii="Roboto" w:hAnsi="Roboto"/>
-          <w:color w:val="000000"/>
-          <w:sz w:val="25"/>
-          <w:szCs w:val="25"/>
-        </w:rPr>
+      </w:pPr>
+      <w:r>
+        <w:lastRenderedPageBreak/>
         <w:t>Mapping to reference ontologies</w:t>
       </w:r>
     </w:p>
     <w:p>
       <w:pPr>
-        <w:pStyle w:val="NormalWeb"/>
-        <w:numPr>
-          <w:ilvl w:val="0"/>
-          <w:numId w:val="5"/>
-        </w:numPr>
-        <w:spacing w:before="0" w:beforeAutospacing="0" w:after="0" w:afterAutospacing="0"/>
-        <w:textAlignment w:val="baseline"/>
-        <w:rPr>
-          <w:rFonts w:ascii="Roboto" w:hAnsi="Roboto"/>
-          <w:color w:val="000000"/>
-          <w:sz w:val="25"/>
-          <w:szCs w:val="25"/>
-        </w:rPr>
-      </w:pPr>
-      <w:r>
-        <w:rPr>
-          <w:rFonts w:ascii="Roboto" w:hAnsi="Roboto"/>
-          <w:color w:val="000000"/>
-          <w:sz w:val="25"/>
-          <w:szCs w:val="25"/>
-        </w:rPr>
+        <w:pStyle w:val="Heading3"/>
+      </w:pPr>
+      <w:r>
         <w:t>Visualization of the data model, including:</w:t>
       </w:r>
     </w:p>
     <w:p>
       <w:pPr>
-        <w:pStyle w:val="NormalWeb"/>
-        <w:numPr>
-          <w:ilvl w:val="1"/>
-          <w:numId w:val="5"/>
-        </w:numPr>
-        <w:spacing w:before="0" w:beforeAutospacing="0" w:after="0" w:afterAutospacing="0"/>
-        <w:textAlignment w:val="baseline"/>
-        <w:rPr>
-          <w:rFonts w:ascii="Roboto" w:hAnsi="Roboto"/>
-          <w:color w:val="000000"/>
-          <w:sz w:val="25"/>
-          <w:szCs w:val="25"/>
-        </w:rPr>
-      </w:pPr>
-      <w:r>
-        <w:rPr>
-          <w:rFonts w:ascii="Roboto" w:hAnsi="Roboto"/>
-          <w:color w:val="000000"/>
-          <w:sz w:val="25"/>
-          <w:szCs w:val="25"/>
-        </w:rPr>
+        <w:pStyle w:val="Subtitle"/>
+      </w:pPr>
+      <w:r>
         <w:t>Resource classes</w:t>
       </w:r>
     </w:p>
     <w:p>
       <w:pPr>
-        <w:pStyle w:val="NormalWeb"/>
-        <w:numPr>
-          <w:ilvl w:val="1"/>
-          <w:numId w:val="5"/>
-        </w:numPr>
-        <w:spacing w:before="0" w:beforeAutospacing="0" w:after="0" w:afterAutospacing="0"/>
-        <w:textAlignment w:val="baseline"/>
-        <w:rPr>
-          <w:rFonts w:ascii="Roboto" w:hAnsi="Roboto"/>
-          <w:color w:val="000000"/>
-          <w:sz w:val="25"/>
-          <w:szCs w:val="25"/>
-        </w:rPr>
-      </w:pPr>
-      <w:r>
-        <w:rPr>
-          <w:rFonts w:ascii="Roboto" w:hAnsi="Roboto"/>
-          <w:color w:val="000000"/>
-          <w:sz w:val="25"/>
-          <w:szCs w:val="25"/>
-        </w:rPr>
+        <w:pStyle w:val="Subtitle"/>
+      </w:pPr>
+      <w:r>
         <w:t>Properties</w:t>
       </w:r>
     </w:p>
     <w:p>
       <w:pPr>
-        <w:pStyle w:val="NormalWeb"/>
-        <w:numPr>
-          <w:ilvl w:val="1"/>
-          <w:numId w:val="5"/>
-        </w:numPr>
-        <w:spacing w:before="0" w:beforeAutospacing="0" w:after="0" w:afterAutospacing="0"/>
-        <w:textAlignment w:val="baseline"/>
-        <w:rPr>
-          <w:rFonts w:ascii="Roboto" w:hAnsi="Roboto"/>
-          <w:color w:val="000000"/>
-          <w:sz w:val="25"/>
-          <w:szCs w:val="25"/>
-        </w:rPr>
-      </w:pPr>
-      <w:r>
-        <w:rPr>
-          <w:rFonts w:ascii="Roboto" w:hAnsi="Roboto"/>
-          <w:color w:val="000000"/>
-          <w:sz w:val="25"/>
-          <w:szCs w:val="25"/>
-        </w:rPr>
+        <w:pStyle w:val="Subtitle"/>
+      </w:pPr>
+      <w:r>
         <w:t>Links between resource classes</w:t>
       </w:r>
     </w:p>
     <w:p>
       <w:pPr>
-        <w:pStyle w:val="NormalWeb"/>
-        <w:numPr>
-          <w:ilvl w:val="1"/>
-          <w:numId w:val="5"/>
-        </w:numPr>
-        <w:spacing w:before="0" w:beforeAutospacing="0" w:after="0" w:afterAutospacing="0"/>
-        <w:textAlignment w:val="baseline"/>
-        <w:rPr>
-          <w:rFonts w:ascii="Roboto" w:hAnsi="Roboto"/>
-          <w:color w:val="000000"/>
-          <w:sz w:val="25"/>
-          <w:szCs w:val="25"/>
-        </w:rPr>
-      </w:pPr>
-      <w:r>
-        <w:rPr>
-          <w:rFonts w:ascii="Roboto" w:hAnsi="Roboto"/>
-          <w:color w:val="000000"/>
-          <w:sz w:val="25"/>
-          <w:szCs w:val="25"/>
-        </w:rPr>
-        <w:t>Characteristics</w:t>
-      </w:r>
-    </w:p>
-    <w:p>
-      <w:pPr>
-        <w:pStyle w:val="NormalWeb"/>
-        <w:numPr>
-          <w:ilvl w:val="2"/>
-          <w:numId w:val="5"/>
-        </w:numPr>
-        <w:spacing w:before="0" w:beforeAutospacing="0" w:after="0" w:afterAutospacing="0"/>
-        <w:textAlignment w:val="baseline"/>
-        <w:rPr>
-          <w:rFonts w:ascii="Roboto" w:hAnsi="Roboto"/>
-          <w:color w:val="000000"/>
-        </w:rPr>
-      </w:pPr>
-      <w:r>
-        <w:rPr>
-          <w:rFonts w:ascii="Roboto" w:hAnsi="Roboto"/>
-          <w:color w:val="000000"/>
-        </w:rPr>
-        <w:t>Clear and easy to understand</w:t>
-      </w:r>
-    </w:p>
-    <w:p>
-      <w:pPr>
-        <w:pStyle w:val="NormalWeb"/>
-        <w:numPr>
-          <w:ilvl w:val="2"/>
-          <w:numId w:val="5"/>
-        </w:numPr>
-        <w:spacing w:before="0" w:beforeAutospacing="0" w:after="0" w:afterAutospacing="0"/>
-        <w:textAlignment w:val="baseline"/>
-        <w:rPr>
-          <w:rFonts w:ascii="Roboto" w:hAnsi="Roboto"/>
-          <w:color w:val="000000"/>
-        </w:rPr>
-      </w:pPr>
-      <w:r>
-        <w:rPr>
-          <w:rFonts w:ascii="Roboto" w:hAnsi="Roboto"/>
-          <w:color w:val="000000"/>
-        </w:rPr>
-        <w:t>standard symbols and colors</w:t>
-      </w:r>
-    </w:p>
-    <w:p>
-      <w:pPr>
-        <w:pStyle w:val="NormalWeb"/>
-        <w:numPr>
-          <w:ilvl w:val="2"/>
-          <w:numId w:val="5"/>
-        </w:numPr>
-        <w:spacing w:before="0" w:beforeAutospacing="0" w:after="240" w:afterAutospacing="0"/>
-        <w:textAlignment w:val="baseline"/>
-        <w:rPr>
-          <w:rFonts w:ascii="Roboto" w:hAnsi="Roboto"/>
-          <w:color w:val="000000"/>
-        </w:rPr>
-      </w:pPr>
-      <w:r>
-        <w:rPr>
-          <w:rFonts w:ascii="Roboto" w:hAnsi="Roboto"/>
-          <w:color w:val="000000"/>
-        </w:rPr>
-        <w:t>explanations of the symbols and colors used</w:t>
-      </w:r>
-    </w:p>
-    <w:p>
-      <w:pPr>
-        <w:pStyle w:val="NormalWeb"/>
-        <w:numPr>
-          <w:ilvl w:val="2"/>
-          <w:numId w:val="5"/>
-        </w:numPr>
-        <w:spacing w:before="0" w:beforeAutospacing="0" w:after="0" w:afterAutospacing="0"/>
-        <w:textAlignment w:val="baseline"/>
-        <w:rPr>
-          <w:rFonts w:ascii="Roboto" w:hAnsi="Roboto"/>
-          <w:color w:val="000000"/>
-        </w:rPr>
-      </w:pPr>
-      <w:r>
-        <w:rPr>
-          <w:rFonts w:ascii="Roboto" w:hAnsi="Roboto"/>
-          <w:color w:val="000000"/>
-        </w:rPr>
-        <w:t>Coherent across different sections of the documentation</w:t>
-      </w:r>
-    </w:p>
-    <w:p/>
-    <w:p>
-      <w:pPr>
-        <w:pStyle w:val="Heading2"/>
-        <w:rPr>
-          <w:lang w:val="en-GB"/>
-        </w:rPr>
-      </w:pPr>
-      <w:r>
-        <w:rPr>
-          <w:lang w:val="en-GB"/>
-        </w:rPr>
-        <w:lastRenderedPageBreak/>
+        <w:pStyle w:val="Heading1"/>
+        <w:rPr>
+          <w:lang w:val="en-GB"/>
+        </w:rPr>
+      </w:pPr>
+      <w:r>
+        <w:rPr>
+          <w:lang w:val="en-GB"/>
+        </w:rPr>
         <w:t>Search Documentation</w:t>
       </w:r>
     </w:p>
@@ -1062,7 +884,11 @@
 </w:t>
       </w:r>
       <w:r>
-        <w:t xml:space="preserve">the property </w:t>
+        <w:t xml:space="preserve">the </w:t>
+      </w:r>
+      <w:r>
+        <w:lastRenderedPageBreak/>
+        <w:t xml:space="preserve">property </w:t>
       </w:r>
       <w:r>
         <w:rPr>
@@ -1208,7 +1034,6 @@
         <w:rPr>
           <w:lang w:val="en-GB"/>
         </w:rPr>
-        <w:lastRenderedPageBreak/>
         <w:t xml:space="preserve">See following resource instances: </w:t>
       </w:r>
     </w:p>

</xml_diff>